<commit_message>
diagrams document, not finished
</commit_message>
<xml_diff>
--- a/מסמך עיצוב/דיאגרמות.docx
+++ b/מסמך עיצוב/דיאגרמות.docx
@@ -6,7 +6,6 @@
       <w:pPr>
         <w:pStyle w:val="Heading1"/>
         <w:rPr>
-          <w:rFonts w:hint="cs"/>
           <w:rtl/>
         </w:rPr>
       </w:pPr>
@@ -21,7 +20,6 @@
     <w:p>
       <w:pPr>
         <w:rPr>
-          <w:rFonts w:hint="cs"/>
           <w:rtl/>
         </w:rPr>
       </w:pPr>
@@ -46,7 +44,6 @@
     <w:p>
       <w:pPr>
         <w:rPr>
-          <w:rFonts w:hint="cs"/>
           <w:rtl/>
         </w:rPr>
       </w:pPr>
@@ -74,7 +71,7 @@
                     </pic:cNvPicPr>
                   </pic:nvPicPr>
                   <pic:blipFill>
-                    <a:blip r:embed="rId4" cstate="print"/>
+                    <a:blip r:embed="rId5" cstate="print"/>
                     <a:srcRect/>
                     <a:stretch>
                       <a:fillRect/>
@@ -103,6 +100,1041 @@
         </w:drawing>
       </w:r>
     </w:p>
+    <w:p>
+      <w:pPr>
+        <w:rPr>
+          <w:rtl/>
+        </w:rPr>
+      </w:pPr>
+    </w:p>
+    <w:p>
+      <w:pPr>
+        <w:bidi w:val="0"/>
+        <w:rPr>
+          <w:rtl/>
+        </w:rPr>
+      </w:pPr>
+      <w:r>
+        <w:rPr>
+          <w:rtl/>
+        </w:rPr>
+        <w:br w:type="page"/>
+      </w:r>
+    </w:p>
+    <w:p>
+      <w:pPr>
+        <w:pStyle w:val="Heading2"/>
+        <w:rPr>
+          <w:rtl/>
+        </w:rPr>
+      </w:pPr>
+      <w:r>
+        <w:rPr>
+          <w:rFonts w:hint="cs"/>
+          <w:rtl/>
+        </w:rPr>
+        <w:lastRenderedPageBreak/>
+        <w:t xml:space="preserve">דיאגרמת מחלקות </w:t>
+      </w:r>
+    </w:p>
+    <w:p>
+      <w:pPr>
+        <w:rPr>
+          <w:rtl/>
+        </w:rPr>
+      </w:pPr>
+      <w:r>
+        <w:rPr>
+          <w:rFonts w:hint="cs"/>
+          <w:rtl/>
+        </w:rPr>
+        <w:t>הערות כלליות עבור דיאגרמות המחלקות</w:t>
+      </w:r>
+    </w:p>
+    <w:p>
+      <w:pPr>
+        <w:rPr>
+          <w:rtl/>
+        </w:rPr>
+      </w:pPr>
+      <w:r>
+        <w:rPr>
+          <w:rFonts w:hint="cs"/>
+          <w:rtl/>
+        </w:rPr>
+        <w:t xml:space="preserve">הדיאגרמות יוצרו בעזרת </w:t>
+      </w:r>
+      <w:r>
+        <w:t>StarUML2</w:t>
+      </w:r>
+      <w:r>
+        <w:rPr>
+          <w:rFonts w:hint="cs"/>
+          <w:rtl/>
+        </w:rPr>
+        <w:t xml:space="preserve">. </w:t>
+      </w:r>
+    </w:p>
+    <w:p>
+      <w:pPr>
+        <w:pStyle w:val="ListParagraph"/>
+        <w:numPr>
+          <w:ilvl w:val="0"/>
+          <w:numId w:val="1"/>
+        </w:numPr>
+      </w:pPr>
+      <w:r>
+        <w:rPr>
+          <w:rFonts w:hint="cs"/>
+          <w:rtl/>
+        </w:rPr>
+        <w:t xml:space="preserve">הסימן + מסמן גישה ציבורית </w:t>
+      </w:r>
+      <w:r>
+        <w:rPr>
+          <w:rtl/>
+        </w:rPr>
+        <w:t>–</w:t>
+      </w:r>
+      <w:r>
+        <w:rPr>
+          <w:rFonts w:hint="cs"/>
+          <w:rtl/>
+        </w:rPr>
+        <w:t xml:space="preserve"> </w:t>
+      </w:r>
+      <w:r>
+        <w:t>public</w:t>
+      </w:r>
+    </w:p>
+    <w:p>
+      <w:pPr>
+        <w:pStyle w:val="ListParagraph"/>
+        <w:numPr>
+          <w:ilvl w:val="0"/>
+          <w:numId w:val="1"/>
+        </w:numPr>
+      </w:pPr>
+      <w:r>
+        <w:rPr>
+          <w:rFonts w:hint="cs"/>
+          <w:rtl/>
+        </w:rPr>
+        <w:t xml:space="preserve">הסימן </w:t>
+      </w:r>
+      <w:r>
+        <w:rPr>
+          <w:rtl/>
+        </w:rPr>
+        <w:t>–</w:t>
+      </w:r>
+      <w:r>
+        <w:rPr>
+          <w:rFonts w:hint="cs"/>
+          <w:rtl/>
+        </w:rPr>
+        <w:t xml:space="preserve"> מסמן גישה פרטית </w:t>
+      </w:r>
+      <w:r>
+        <w:rPr>
+          <w:rtl/>
+        </w:rPr>
+        <w:t>–</w:t>
+      </w:r>
+      <w:r>
+        <w:rPr>
+          <w:rFonts w:hint="cs"/>
+          <w:rtl/>
+        </w:rPr>
+        <w:t xml:space="preserve"> </w:t>
+      </w:r>
+      <w:r>
+        <w:t>private</w:t>
+      </w:r>
+    </w:p>
+    <w:p>
+      <w:pPr>
+        <w:pStyle w:val="ListParagraph"/>
+        <w:numPr>
+          <w:ilvl w:val="0"/>
+          <w:numId w:val="1"/>
+        </w:numPr>
+      </w:pPr>
+      <w:r>
+        <w:rPr>
+          <w:rFonts w:hint="cs"/>
+          <w:rtl/>
+        </w:rPr>
+        <w:t xml:space="preserve">הסימן ~ מסמן גישה פנימית </w:t>
+      </w:r>
+      <w:r>
+        <w:rPr>
+          <w:rtl/>
+        </w:rPr>
+        <w:t>–</w:t>
+      </w:r>
+      <w:r>
+        <w:rPr>
+          <w:rFonts w:hint="cs"/>
+          <w:rtl/>
+        </w:rPr>
+        <w:t xml:space="preserve"> </w:t>
+      </w:r>
+      <w:r>
+        <w:t>internal</w:t>
+      </w:r>
+    </w:p>
+    <w:p>
+      <w:pPr>
+        <w:pStyle w:val="ListParagraph"/>
+        <w:rPr>
+          <w:rtl/>
+        </w:rPr>
+      </w:pPr>
+    </w:p>
+    <w:p>
+      <w:pPr>
+        <w:pStyle w:val="Heading3"/>
+        <w:rPr>
+          <w:rtl/>
+        </w:rPr>
+      </w:pPr>
+      <w:r>
+        <w:rPr>
+          <w:rFonts w:hint="cs"/>
+          <w:rtl/>
+        </w:rPr>
+        <w:t>מחלקות כלליות בשכבת ה-</w:t>
+      </w:r>
+      <w:r>
+        <w:rPr>
+          <w:rFonts w:hint="cs"/>
+        </w:rPr>
+        <w:t>DAL</w:t>
+      </w:r>
+    </w:p>
+    <w:p>
+      <w:pPr>
+        <w:rPr>
+          <w:rtl/>
+        </w:rPr>
+      </w:pPr>
+      <w:r>
+        <w:rPr>
+          <w:rFonts w:hint="cs"/>
+          <w:noProof/>
+        </w:rPr>
+        <w:drawing>
+          <wp:inline distT="0" distB="0" distL="0" distR="0">
+            <wp:extent cx="3086100" cy="1818861"/>
+            <wp:effectExtent l="0" t="0" r="0" b="0"/>
+            <wp:docPr id="3" name="Picture 3" descr="C:\Users\tomer\Documents\GitHub\Diagrams\DAL-General.png"/>
+            <wp:cNvGraphicFramePr>
+              <a:graphicFrameLocks xmlns:a="http://schemas.openxmlformats.org/drawingml/2006/main" noChangeAspect="1"/>
+            </wp:cNvGraphicFramePr>
+            <a:graphic xmlns:a="http://schemas.openxmlformats.org/drawingml/2006/main">
+              <a:graphicData uri="http://schemas.openxmlformats.org/drawingml/2006/picture">
+                <pic:pic xmlns:pic="http://schemas.openxmlformats.org/drawingml/2006/picture">
+                  <pic:nvPicPr>
+                    <pic:cNvPr id="0" name="Picture 3" descr="C:\Users\tomer\Documents\GitHub\Diagrams\DAL-General.png"/>
+                    <pic:cNvPicPr>
+                      <a:picLocks noChangeAspect="1" noChangeArrowheads="1"/>
+                    </pic:cNvPicPr>
+                  </pic:nvPicPr>
+                  <pic:blipFill>
+                    <a:blip r:embed="rId6" cstate="print"/>
+                    <a:srcRect/>
+                    <a:stretch>
+                      <a:fillRect/>
+                    </a:stretch>
+                  </pic:blipFill>
+                  <pic:spPr bwMode="auto">
+                    <a:xfrm>
+                      <a:off x="0" y="0"/>
+                      <a:ext cx="3086100" cy="1818861"/>
+                    </a:xfrm>
+                    <a:prstGeom prst="rect">
+                      <a:avLst/>
+                    </a:prstGeom>
+                    <a:noFill/>
+                    <a:ln w="9525">
+                      <a:noFill/>
+                      <a:miter lim="800000"/>
+                      <a:headEnd/>
+                      <a:tailEnd/>
+                    </a:ln>
+                  </pic:spPr>
+                </pic:pic>
+              </a:graphicData>
+            </a:graphic>
+          </wp:inline>
+        </w:drawing>
+      </w:r>
+    </w:p>
+    <w:p>
+      <w:pPr>
+        <w:pStyle w:val="Heading3"/>
+        <w:rPr>
+          <w:rtl/>
+        </w:rPr>
+      </w:pPr>
+      <w:r>
+        <w:rPr>
+          <w:rFonts w:hint="cs"/>
+          <w:rtl/>
+        </w:rPr>
+        <w:t>מחלקות הגישה לבסיס הנתונים בשכבת ה-</w:t>
+      </w:r>
+      <w:r>
+        <w:rPr>
+          <w:rFonts w:hint="cs"/>
+        </w:rPr>
+        <w:t>DAL</w:t>
+      </w:r>
+    </w:p>
+    <w:p>
+      <w:pPr>
+        <w:rPr>
+          <w:rtl/>
+        </w:rPr>
+      </w:pPr>
+      <w:r>
+        <w:rPr>
+          <w:rFonts w:hint="cs"/>
+          <w:rtl/>
+        </w:rPr>
+        <w:t>מחלקות אלו נוצרו אוטומטית ע"י ה-</w:t>
+      </w:r>
+      <w:r>
+        <w:t>EntityFramework</w:t>
+      </w:r>
+      <w:r>
+        <w:rPr>
+          <w:rFonts w:hint="cs"/>
+          <w:rtl/>
+        </w:rPr>
+        <w:t xml:space="preserve">. הדיאגרמה מציגה את הקשרים בינהן. </w:t>
+      </w:r>
+      <w:r>
+        <w:rPr>
+          <w:rFonts w:hint="cs"/>
+          <w:rtl/>
+        </w:rPr>
+        <w:t>המחלקות שנוצרו ע"י ה-</w:t>
+      </w:r>
+      <w:r>
+        <w:t>EntityFramework</w:t>
+      </w:r>
+      <w:r>
+        <w:rPr>
+          <w:rFonts w:hint="cs"/>
+          <w:rtl/>
+        </w:rPr>
+        <w:t xml:space="preserve"> מכילות שיטות רבות לגישה למאגר הנתונים, אשר אינן מופיעות בדיאגרמה זו.</w:t>
+      </w:r>
+    </w:p>
+    <w:p>
+      <w:pPr>
+        <w:rPr>
+          <w:rtl/>
+        </w:rPr>
+      </w:pPr>
+      <w:r>
+        <w:rPr>
+          <w:noProof/>
+        </w:rPr>
+        <w:drawing>
+          <wp:inline distT="0" distB="0" distL="0" distR="0">
+            <wp:extent cx="4152900" cy="4019550"/>
+            <wp:effectExtent l="0" t="0" r="0" b="0"/>
+            <wp:docPr id="1" name="Picture 1" descr="C:\Users\tomer\Documents\GitHub\Diagrams\DAL-Entities.png"/>
+            <wp:cNvGraphicFramePr>
+              <a:graphicFrameLocks xmlns:a="http://schemas.openxmlformats.org/drawingml/2006/main" noChangeAspect="1"/>
+            </wp:cNvGraphicFramePr>
+            <a:graphic xmlns:a="http://schemas.openxmlformats.org/drawingml/2006/main">
+              <a:graphicData uri="http://schemas.openxmlformats.org/drawingml/2006/picture">
+                <pic:pic xmlns:pic="http://schemas.openxmlformats.org/drawingml/2006/picture">
+                  <pic:nvPicPr>
+                    <pic:cNvPr id="0" name="Picture 1" descr="C:\Users\tomer\Documents\GitHub\Diagrams\DAL-Entities.png"/>
+                    <pic:cNvPicPr>
+                      <a:picLocks noChangeAspect="1" noChangeArrowheads="1"/>
+                    </pic:cNvPicPr>
+                  </pic:nvPicPr>
+                  <pic:blipFill>
+                    <a:blip r:embed="rId7" cstate="print"/>
+                    <a:srcRect/>
+                    <a:stretch>
+                      <a:fillRect/>
+                    </a:stretch>
+                  </pic:blipFill>
+                  <pic:spPr bwMode="auto">
+                    <a:xfrm>
+                      <a:off x="0" y="0"/>
+                      <a:ext cx="4152900" cy="4019550"/>
+                    </a:xfrm>
+                    <a:prstGeom prst="rect">
+                      <a:avLst/>
+                    </a:prstGeom>
+                    <a:noFill/>
+                    <a:ln w="9525">
+                      <a:noFill/>
+                      <a:miter lim="800000"/>
+                      <a:headEnd/>
+                      <a:tailEnd/>
+                    </a:ln>
+                  </pic:spPr>
+                </pic:pic>
+              </a:graphicData>
+            </a:graphic>
+          </wp:inline>
+        </w:drawing>
+      </w:r>
+    </w:p>
+    <w:p>
+      <w:pPr>
+        <w:pStyle w:val="Heading3"/>
+        <w:rPr>
+          <w:rtl/>
+        </w:rPr>
+      </w:pPr>
+      <w:r>
+        <w:rPr>
+          <w:rFonts w:hint="cs"/>
+          <w:rtl/>
+        </w:rPr>
+        <w:lastRenderedPageBreak/>
+        <w:t>מחלקות הפעילות בשכבת ה-</w:t>
+      </w:r>
+      <w:r>
+        <w:rPr>
+          <w:rFonts w:hint="cs"/>
+        </w:rPr>
+        <w:t>DAL</w:t>
+      </w:r>
+    </w:p>
+    <w:p>
+      <w:pPr>
+        <w:rPr>
+          <w:rtl/>
+        </w:rPr>
+      </w:pPr>
+      <w:r>
+        <w:rPr>
+          <w:rFonts w:hint="cs"/>
+          <w:rtl/>
+        </w:rPr>
+        <w:t>מחלקות אלו הן המחלקות שחשופות לשכבת ה-</w:t>
+      </w:r>
+      <w:r>
+        <w:rPr>
+          <w:rFonts w:hint="cs"/>
+        </w:rPr>
+        <w:t>BL</w:t>
+      </w:r>
+      <w:r>
+        <w:rPr>
+          <w:rFonts w:hint="cs"/>
+          <w:rtl/>
+        </w:rPr>
+        <w:t xml:space="preserve"> לביצוע הפעילות מול מאגר הנתונים.</w:t>
+      </w:r>
+    </w:p>
+    <w:p>
+      <w:pPr>
+        <w:rPr>
+          <w:rtl/>
+        </w:rPr>
+      </w:pPr>
+      <w:r>
+        <w:rPr>
+          <w:rFonts w:hint="cs"/>
+          <w:noProof/>
+        </w:rPr>
+        <w:drawing>
+          <wp:inline distT="0" distB="0" distL="0" distR="0">
+            <wp:extent cx="4981575" cy="7734300"/>
+            <wp:effectExtent l="0" t="0" r="9525" b="0"/>
+            <wp:docPr id="4" name="Picture 2" descr="C:\Users\tomer\Documents\GitHub\Diagrams\DAL-ops.png"/>
+            <wp:cNvGraphicFramePr>
+              <a:graphicFrameLocks xmlns:a="http://schemas.openxmlformats.org/drawingml/2006/main" noChangeAspect="1"/>
+            </wp:cNvGraphicFramePr>
+            <a:graphic xmlns:a="http://schemas.openxmlformats.org/drawingml/2006/main">
+              <a:graphicData uri="http://schemas.openxmlformats.org/drawingml/2006/picture">
+                <pic:pic xmlns:pic="http://schemas.openxmlformats.org/drawingml/2006/picture">
+                  <pic:nvPicPr>
+                    <pic:cNvPr id="0" name="Picture 2" descr="C:\Users\tomer\Documents\GitHub\Diagrams\DAL-ops.png"/>
+                    <pic:cNvPicPr>
+                      <a:picLocks noChangeAspect="1" noChangeArrowheads="1"/>
+                    </pic:cNvPicPr>
+                  </pic:nvPicPr>
+                  <pic:blipFill>
+                    <a:blip r:embed="rId8" cstate="print"/>
+                    <a:srcRect/>
+                    <a:stretch>
+                      <a:fillRect/>
+                    </a:stretch>
+                  </pic:blipFill>
+                  <pic:spPr bwMode="auto">
+                    <a:xfrm>
+                      <a:off x="0" y="0"/>
+                      <a:ext cx="4981575" cy="7734300"/>
+                    </a:xfrm>
+                    <a:prstGeom prst="rect">
+                      <a:avLst/>
+                    </a:prstGeom>
+                    <a:noFill/>
+                    <a:ln w="9525">
+                      <a:noFill/>
+                      <a:miter lim="800000"/>
+                      <a:headEnd/>
+                      <a:tailEnd/>
+                    </a:ln>
+                  </pic:spPr>
+                </pic:pic>
+              </a:graphicData>
+            </a:graphic>
+          </wp:inline>
+        </w:drawing>
+      </w:r>
+    </w:p>
+    <w:p>
+      <w:pPr>
+        <w:bidi w:val="0"/>
+        <w:rPr>
+          <w:rtl/>
+        </w:rPr>
+      </w:pPr>
+      <w:r>
+        <w:rPr>
+          <w:rtl/>
+        </w:rPr>
+        <w:br w:type="page"/>
+      </w:r>
+    </w:p>
+    <w:p>
+      <w:pPr>
+        <w:pStyle w:val="Heading3"/>
+        <w:rPr>
+          <w:rFonts w:hint="cs"/>
+          <w:rtl/>
+        </w:rPr>
+      </w:pPr>
+      <w:r>
+        <w:rPr>
+          <w:rFonts w:hint="cs"/>
+          <w:rtl/>
+        </w:rPr>
+        <w:lastRenderedPageBreak/>
+        <w:t xml:space="preserve">מחלקות ספריית </w:t>
+      </w:r>
+      <w:r>
+        <w:t>Common</w:t>
+      </w:r>
+    </w:p>
+    <w:p>
+      <w:pPr>
+        <w:rPr>
+          <w:rFonts w:hint="cs"/>
+          <w:rtl/>
+        </w:rPr>
+      </w:pPr>
+      <w:r>
+        <w:rPr>
+          <w:rFonts w:hint="cs"/>
+          <w:rtl/>
+        </w:rPr>
+        <w:t>ספריות אלו כוללות את האובייקטים הבסיסיים במערכת. כל השכבות האחרות משתמשות באובייקטים אלו.</w:t>
+      </w:r>
+    </w:p>
+    <w:p>
+      <w:pPr>
+        <w:rPr>
+          <w:rFonts w:hint="cs"/>
+          <w:rtl/>
+        </w:rPr>
+      </w:pPr>
+      <w:r>
+        <w:rPr>
+          <w:rFonts w:hint="cs"/>
+          <w:noProof/>
+        </w:rPr>
+        <w:drawing>
+          <wp:inline distT="0" distB="0" distL="0" distR="0">
+            <wp:extent cx="4799282" cy="6715125"/>
+            <wp:effectExtent l="19050" t="0" r="1318" b="0"/>
+            <wp:docPr id="5" name="Picture 1"/>
+            <wp:cNvGraphicFramePr>
+              <a:graphicFrameLocks xmlns:a="http://schemas.openxmlformats.org/drawingml/2006/main" noChangeAspect="1"/>
+            </wp:cNvGraphicFramePr>
+            <a:graphic xmlns:a="http://schemas.openxmlformats.org/drawingml/2006/main">
+              <a:graphicData uri="http://schemas.openxmlformats.org/drawingml/2006/picture">
+                <pic:pic xmlns:pic="http://schemas.openxmlformats.org/drawingml/2006/picture">
+                  <pic:nvPicPr>
+                    <pic:cNvPr id="0" name="Picture 1"/>
+                    <pic:cNvPicPr>
+                      <a:picLocks noChangeAspect="1" noChangeArrowheads="1"/>
+                    </pic:cNvPicPr>
+                  </pic:nvPicPr>
+                  <pic:blipFill>
+                    <a:blip r:embed="rId9" cstate="print"/>
+                    <a:srcRect/>
+                    <a:stretch>
+                      <a:fillRect/>
+                    </a:stretch>
+                  </pic:blipFill>
+                  <pic:spPr bwMode="auto">
+                    <a:xfrm>
+                      <a:off x="0" y="0"/>
+                      <a:ext cx="4799282" cy="6715125"/>
+                    </a:xfrm>
+                    <a:prstGeom prst="rect">
+                      <a:avLst/>
+                    </a:prstGeom>
+                    <a:noFill/>
+                    <a:ln w="9525">
+                      <a:noFill/>
+                      <a:miter lim="800000"/>
+                      <a:headEnd/>
+                      <a:tailEnd/>
+                    </a:ln>
+                  </pic:spPr>
+                </pic:pic>
+              </a:graphicData>
+            </a:graphic>
+          </wp:inline>
+        </w:drawing>
+      </w:r>
+    </w:p>
+    <w:p>
+      <w:pPr>
+        <w:bidi w:val="0"/>
+        <w:rPr>
+          <w:rFonts w:asciiTheme="majorHAnsi" w:eastAsiaTheme="majorEastAsia" w:hAnsiTheme="majorHAnsi" w:cstheme="majorBidi"/>
+          <w:b/>
+          <w:bCs/>
+          <w:color w:val="4F81BD" w:themeColor="accent1"/>
+          <w:rtl/>
+        </w:rPr>
+      </w:pPr>
+      <w:r>
+        <w:rPr>
+          <w:rtl/>
+        </w:rPr>
+        <w:br w:type="page"/>
+      </w:r>
+    </w:p>
+    <w:p>
+      <w:pPr>
+        <w:pStyle w:val="Heading3"/>
+        <w:rPr>
+          <w:rFonts w:hint="cs"/>
+          <w:rtl/>
+        </w:rPr>
+      </w:pPr>
+      <w:r>
+        <w:rPr>
+          <w:rFonts w:hint="cs"/>
+          <w:rtl/>
+        </w:rPr>
+        <w:lastRenderedPageBreak/>
+        <w:t xml:space="preserve">מחלקות מרחב </w:t>
+      </w:r>
+      <w:r>
+        <w:t>Common.Logic</w:t>
+      </w:r>
+    </w:p>
+    <w:p>
+      <w:pPr>
+        <w:rPr>
+          <w:rFonts w:hint="cs"/>
+          <w:rtl/>
+        </w:rPr>
+      </w:pPr>
+      <w:r>
+        <w:rPr>
+          <w:rFonts w:hint="cs"/>
+          <w:rtl/>
+        </w:rPr>
+        <w:t xml:space="preserve">במרחב זה קיימים מרחבי </w:t>
+      </w:r>
+      <w:r>
+        <w:t>User</w:t>
+      </w:r>
+      <w:r>
+        <w:rPr>
+          <w:rFonts w:hint="cs"/>
+          <w:rtl/>
+        </w:rPr>
+        <w:t xml:space="preserve"> ו-</w:t>
+      </w:r>
+      <w:r>
+        <w:t>Question</w:t>
+      </w:r>
+      <w:r>
+        <w:rPr>
+          <w:rFonts w:hint="cs"/>
+          <w:rtl/>
+        </w:rPr>
+        <w:t xml:space="preserve"> המכילים את המימושים של ממשק </w:t>
+      </w:r>
+      <w:r>
+        <w:t>IValidator</w:t>
+      </w:r>
+      <w:r>
+        <w:rPr>
+          <w:rFonts w:hint="cs"/>
+          <w:rtl/>
+        </w:rPr>
+        <w:t xml:space="preserve"> בעזרת ירושה מ-</w:t>
+      </w:r>
+      <w:r>
+        <w:t>ValidatorDecorator</w:t>
+      </w:r>
+      <w:r>
+        <w:rPr>
+          <w:rFonts w:hint="cs"/>
+          <w:rtl/>
+        </w:rPr>
+        <w:t xml:space="preserve"> המאפשר מימוש של ולידציות לתצוגה ול-</w:t>
+      </w:r>
+      <w:r>
+        <w:rPr>
+          <w:rFonts w:hint="cs"/>
+        </w:rPr>
+        <w:t>BL</w:t>
+      </w:r>
+      <w:r>
+        <w:rPr>
+          <w:rFonts w:hint="cs"/>
+          <w:rtl/>
+        </w:rPr>
+        <w:t xml:space="preserve"> עבור כלל הפעולות שניתן לבצע במערכת</w:t>
+      </w:r>
+      <w:r>
+        <w:rPr>
+          <w:rFonts w:hint="cs"/>
+          <w:rtl/>
+        </w:rPr>
+        <w:t>.</w:t>
+      </w:r>
+      <w:r>
+        <w:rPr>
+          <w:rtl/>
+        </w:rPr>
+        <w:br/>
+      </w:r>
+      <w:r>
+        <w:rPr>
+          <w:rFonts w:hint="cs"/>
+          <w:rtl/>
+        </w:rPr>
+        <w:t xml:space="preserve">כל המחלקות מממשות את </w:t>
+      </w:r>
+      <w:r>
+        <w:t>IsValidInternal</w:t>
+      </w:r>
+      <w:r>
+        <w:rPr>
+          <w:rFonts w:hint="cs"/>
+          <w:rtl/>
+        </w:rPr>
+        <w:t xml:space="preserve"> כפי שמוגדר, ולכן המתודה לא מוצגת בדיאגרמה</w:t>
+      </w:r>
+    </w:p>
+    <w:p>
+      <w:pPr>
+        <w:rPr>
+          <w:rFonts w:hint="cs"/>
+          <w:rtl/>
+        </w:rPr>
+      </w:pPr>
+      <w:r>
+        <w:rPr>
+          <w:rFonts w:hint="cs"/>
+          <w:noProof/>
+        </w:rPr>
+        <w:drawing>
+          <wp:inline distT="0" distB="0" distL="0" distR="0">
+            <wp:extent cx="5267325" cy="5162550"/>
+            <wp:effectExtent l="19050" t="0" r="9525" b="0"/>
+            <wp:docPr id="7" name="Picture 3"/>
+            <wp:cNvGraphicFramePr>
+              <a:graphicFrameLocks xmlns:a="http://schemas.openxmlformats.org/drawingml/2006/main" noChangeAspect="1"/>
+            </wp:cNvGraphicFramePr>
+            <a:graphic xmlns:a="http://schemas.openxmlformats.org/drawingml/2006/main">
+              <a:graphicData uri="http://schemas.openxmlformats.org/drawingml/2006/picture">
+                <pic:pic xmlns:pic="http://schemas.openxmlformats.org/drawingml/2006/picture">
+                  <pic:nvPicPr>
+                    <pic:cNvPr id="0" name="Picture 3"/>
+                    <pic:cNvPicPr>
+                      <a:picLocks noChangeAspect="1" noChangeArrowheads="1"/>
+                    </pic:cNvPicPr>
+                  </pic:nvPicPr>
+                  <pic:blipFill>
+                    <a:blip r:embed="rId10" cstate="print"/>
+                    <a:srcRect/>
+                    <a:stretch>
+                      <a:fillRect/>
+                    </a:stretch>
+                  </pic:blipFill>
+                  <pic:spPr bwMode="auto">
+                    <a:xfrm>
+                      <a:off x="0" y="0"/>
+                      <a:ext cx="5267325" cy="5162550"/>
+                    </a:xfrm>
+                    <a:prstGeom prst="rect">
+                      <a:avLst/>
+                    </a:prstGeom>
+                    <a:noFill/>
+                    <a:ln w="9525">
+                      <a:noFill/>
+                      <a:miter lim="800000"/>
+                      <a:headEnd/>
+                      <a:tailEnd/>
+                    </a:ln>
+                  </pic:spPr>
+                </pic:pic>
+              </a:graphicData>
+            </a:graphic>
+          </wp:inline>
+        </w:drawing>
+      </w:r>
+    </w:p>
+    <w:p>
+      <w:pPr>
+        <w:bidi w:val="0"/>
+        <w:rPr>
+          <w:rFonts w:asciiTheme="majorHAnsi" w:eastAsiaTheme="majorEastAsia" w:hAnsiTheme="majorHAnsi" w:cstheme="majorBidi"/>
+          <w:b/>
+          <w:bCs/>
+          <w:color w:val="4F81BD" w:themeColor="accent1"/>
+          <w:rtl/>
+        </w:rPr>
+      </w:pPr>
+      <w:r>
+        <w:rPr>
+          <w:rtl/>
+        </w:rPr>
+        <w:br w:type="page"/>
+      </w:r>
+    </w:p>
+    <w:p>
+      <w:pPr>
+        <w:pStyle w:val="Heading3"/>
+        <w:rPr>
+          <w:rFonts w:hint="cs"/>
+          <w:rtl/>
+        </w:rPr>
+      </w:pPr>
+      <w:r>
+        <w:rPr>
+          <w:rFonts w:hint="cs"/>
+          <w:rtl/>
+        </w:rPr>
+        <w:lastRenderedPageBreak/>
+        <w:t>מחלקות שכבת ה-</w:t>
+      </w:r>
+      <w:r>
+        <w:rPr>
+          <w:rFonts w:hint="cs"/>
+        </w:rPr>
+        <w:t>BL</w:t>
+      </w:r>
+    </w:p>
+    <w:p>
+      <w:pPr>
+        <w:rPr>
+          <w:rFonts w:hint="cs"/>
+          <w:rtl/>
+        </w:rPr>
+      </w:pPr>
+      <w:r>
+        <w:rPr>
+          <w:rFonts w:hint="cs"/>
+          <w:rtl/>
+        </w:rPr>
+        <w:t>בשכבה זו נעשה שימוש ב-</w:t>
+      </w:r>
+      <w:r>
+        <w:t>Services</w:t>
+      </w:r>
+      <w:r>
+        <w:rPr>
+          <w:rFonts w:hint="cs"/>
+          <w:rtl/>
+        </w:rPr>
+        <w:t xml:space="preserve"> כדי לממש את הפעולות המבוצעות במערכת.</w:t>
+      </w:r>
+    </w:p>
+    <w:p>
+      <w:pPr>
+        <w:rPr>
+          <w:rFonts w:hint="cs"/>
+          <w:rtl/>
+        </w:rPr>
+      </w:pPr>
+      <w:r>
+        <w:rPr>
+          <w:rFonts w:hint="cs"/>
+          <w:rtl/>
+        </w:rPr>
+        <w:t xml:space="preserve">כלל האובייקטים בשכבה ממשים את הממשקים שהוגדרו בשכבת </w:t>
+      </w:r>
+      <w:r>
+        <w:t>Common</w:t>
+      </w:r>
+      <w:r>
+        <w:rPr>
+          <w:rFonts w:hint="cs"/>
+          <w:rtl/>
+        </w:rPr>
+        <w:t>, אך מוצגים כאן</w:t>
+      </w:r>
+    </w:p>
+    <w:p>
+      <w:pPr>
+        <w:rPr>
+          <w:rFonts w:hint="cs"/>
+          <w:rtl/>
+        </w:rPr>
+      </w:pPr>
+      <w:r>
+        <w:rPr>
+          <w:rFonts w:hint="cs"/>
+          <w:rtl/>
+        </w:rPr>
+        <w:t xml:space="preserve">כל המחלקות בשכבה זו משתמשות במתודות לאחר שקיבלו הרשאה </w:t>
+      </w:r>
+      <w:r>
+        <w:rPr>
+          <w:rtl/>
+        </w:rPr>
+        <w:t>–</w:t>
+      </w:r>
+      <w:r>
+        <w:rPr>
+          <w:rFonts w:hint="cs"/>
+          <w:rtl/>
+        </w:rPr>
+        <w:t xml:space="preserve"> כלומר ברשותן </w:t>
+      </w:r>
+      <w:r>
+        <w:t>AuthenticationToken</w:t>
+      </w:r>
+      <w:r>
+        <w:rPr>
+          <w:rFonts w:hint="cs"/>
+          <w:rtl/>
+        </w:rPr>
+        <w:t xml:space="preserve"> מתאים</w:t>
+      </w:r>
+    </w:p>
+    <w:p>
+      <w:pPr>
+        <w:rPr>
+          <w:rFonts w:hint="cs"/>
+          <w:rtl/>
+        </w:rPr>
+      </w:pPr>
+      <w:r>
+        <w:rPr>
+          <w:rFonts w:hint="cs"/>
+          <w:noProof/>
+        </w:rPr>
+        <w:drawing>
+          <wp:inline distT="0" distB="0" distL="0" distR="0">
+            <wp:extent cx="5267325" cy="4943475"/>
+            <wp:effectExtent l="19050" t="0" r="9525" b="0"/>
+            <wp:docPr id="8" name="Picture 4"/>
+            <wp:cNvGraphicFramePr>
+              <a:graphicFrameLocks xmlns:a="http://schemas.openxmlformats.org/drawingml/2006/main" noChangeAspect="1"/>
+            </wp:cNvGraphicFramePr>
+            <a:graphic xmlns:a="http://schemas.openxmlformats.org/drawingml/2006/main">
+              <a:graphicData uri="http://schemas.openxmlformats.org/drawingml/2006/picture">
+                <pic:pic xmlns:pic="http://schemas.openxmlformats.org/drawingml/2006/picture">
+                  <pic:nvPicPr>
+                    <pic:cNvPr id="0" name="Picture 4"/>
+                    <pic:cNvPicPr>
+                      <a:picLocks noChangeAspect="1" noChangeArrowheads="1"/>
+                    </pic:cNvPicPr>
+                  </pic:nvPicPr>
+                  <pic:blipFill>
+                    <a:blip r:embed="rId11" cstate="print"/>
+                    <a:srcRect/>
+                    <a:stretch>
+                      <a:fillRect/>
+                    </a:stretch>
+                  </pic:blipFill>
+                  <pic:spPr bwMode="auto">
+                    <a:xfrm>
+                      <a:off x="0" y="0"/>
+                      <a:ext cx="5267325" cy="4943475"/>
+                    </a:xfrm>
+                    <a:prstGeom prst="rect">
+                      <a:avLst/>
+                    </a:prstGeom>
+                    <a:noFill/>
+                    <a:ln w="9525">
+                      <a:noFill/>
+                      <a:miter lim="800000"/>
+                      <a:headEnd/>
+                      <a:tailEnd/>
+                    </a:ln>
+                  </pic:spPr>
+                </pic:pic>
+              </a:graphicData>
+            </a:graphic>
+          </wp:inline>
+        </w:drawing>
+      </w:r>
+    </w:p>
+    <w:p>
+      <w:pPr>
+        <w:rPr>
+          <w:rFonts w:hint="cs"/>
+          <w:rtl/>
+        </w:rPr>
+      </w:pPr>
+    </w:p>
+    <w:p>
+      <w:pPr>
+        <w:bidi w:val="0"/>
+        <w:rPr>
+          <w:rtl/>
+        </w:rPr>
+      </w:pPr>
+      <w:r>
+        <w:rPr>
+          <w:rtl/>
+        </w:rPr>
+        <w:br w:type="page"/>
+      </w:r>
+    </w:p>
+    <w:p>
+      <w:pPr>
+        <w:pStyle w:val="Heading3"/>
+        <w:rPr>
+          <w:rFonts w:hint="cs"/>
+          <w:rtl/>
+        </w:rPr>
+      </w:pPr>
+      <w:r>
+        <w:rPr>
+          <w:rFonts w:hint="cs"/>
+          <w:rtl/>
+        </w:rPr>
+        <w:lastRenderedPageBreak/>
+        <w:t>מחלקות בשכבת התצוגה</w:t>
+      </w:r>
+    </w:p>
+    <w:p>
+      <w:pPr>
+        <w:rPr>
+          <w:rFonts w:hint="cs"/>
+          <w:rtl/>
+        </w:rPr>
+      </w:pPr>
+    </w:p>
     <w:sectPr>
       <w:pgSz w:w="11906" w:h="16838"/>
       <w:pgMar w:top="1440" w:right="1800" w:bottom="1440" w:left="1800" w:header="708" w:footer="708" w:gutter="0"/>
@@ -113,6 +1145,103 @@
     </w:sectPr>
   </w:body>
 </w:document>
+</file>
+
+<file path=word/numbering.xml><?xml version="1.0" encoding="utf-8"?>
+<w:numbering xmlns:ve="http://schemas.openxmlformats.org/markup-compatibility/2006" xmlns:o="urn:schemas-microsoft-com:office:office" xmlns:r="http://schemas.openxmlformats.org/officeDocument/2006/relationships" xmlns:m="http://schemas.openxmlformats.org/officeDocument/2006/math" xmlns:v="urn:schemas-microsoft-com:vml" xmlns:wp="http://schemas.openxmlformats.org/drawingml/2006/wordprocessingDrawing" xmlns:w10="urn:schemas-microsoft-com:office:word" xmlns:w="http://schemas.openxmlformats.org/wordprocessingml/2006/main" xmlns:wne="http://schemas.microsoft.com/office/word/2006/wordml">
+  <w:abstractNum w:abstractNumId="0">
+    <w:nsid w:val="108A2F78"/>
+    <w:multiLevelType w:val="hybridMultilevel"/>
+    <w:tmpl w:val="0A466CAC"/>
+    <w:lvl w:ilvl="0" w:tplc="0409000F">
+      <w:start w:val="1"/>
+      <w:numFmt w:val="decimal"/>
+      <w:lvlText w:val="%1."/>
+      <w:lvlJc w:val="left"/>
+      <w:pPr>
+        <w:ind w:left="720" w:hanging="360"/>
+      </w:pPr>
+      <w:rPr>
+        <w:rFonts w:hint="default"/>
+      </w:rPr>
+    </w:lvl>
+    <w:lvl w:ilvl="1" w:tplc="04090019" w:tentative="1">
+      <w:start w:val="1"/>
+      <w:numFmt w:val="lowerLetter"/>
+      <w:lvlText w:val="%2."/>
+      <w:lvlJc w:val="left"/>
+      <w:pPr>
+        <w:ind w:left="1440" w:hanging="360"/>
+      </w:pPr>
+    </w:lvl>
+    <w:lvl w:ilvl="2" w:tplc="0409001B" w:tentative="1">
+      <w:start w:val="1"/>
+      <w:numFmt w:val="lowerRoman"/>
+      <w:lvlText w:val="%3."/>
+      <w:lvlJc w:val="right"/>
+      <w:pPr>
+        <w:ind w:left="2160" w:hanging="180"/>
+      </w:pPr>
+    </w:lvl>
+    <w:lvl w:ilvl="3" w:tplc="0409000F" w:tentative="1">
+      <w:start w:val="1"/>
+      <w:numFmt w:val="decimal"/>
+      <w:lvlText w:val="%4."/>
+      <w:lvlJc w:val="left"/>
+      <w:pPr>
+        <w:ind w:left="2880" w:hanging="360"/>
+      </w:pPr>
+    </w:lvl>
+    <w:lvl w:ilvl="4" w:tplc="04090019" w:tentative="1">
+      <w:start w:val="1"/>
+      <w:numFmt w:val="lowerLetter"/>
+      <w:lvlText w:val="%5."/>
+      <w:lvlJc w:val="left"/>
+      <w:pPr>
+        <w:ind w:left="3600" w:hanging="360"/>
+      </w:pPr>
+    </w:lvl>
+    <w:lvl w:ilvl="5" w:tplc="0409001B" w:tentative="1">
+      <w:start w:val="1"/>
+      <w:numFmt w:val="lowerRoman"/>
+      <w:lvlText w:val="%6."/>
+      <w:lvlJc w:val="right"/>
+      <w:pPr>
+        <w:ind w:left="4320" w:hanging="180"/>
+      </w:pPr>
+    </w:lvl>
+    <w:lvl w:ilvl="6" w:tplc="0409000F" w:tentative="1">
+      <w:start w:val="1"/>
+      <w:numFmt w:val="decimal"/>
+      <w:lvlText w:val="%7."/>
+      <w:lvlJc w:val="left"/>
+      <w:pPr>
+        <w:ind w:left="5040" w:hanging="360"/>
+      </w:pPr>
+    </w:lvl>
+    <w:lvl w:ilvl="7" w:tplc="04090019" w:tentative="1">
+      <w:start w:val="1"/>
+      <w:numFmt w:val="lowerLetter"/>
+      <w:lvlText w:val="%8."/>
+      <w:lvlJc w:val="left"/>
+      <w:pPr>
+        <w:ind w:left="5760" w:hanging="360"/>
+      </w:pPr>
+    </w:lvl>
+    <w:lvl w:ilvl="8" w:tplc="0409001B" w:tentative="1">
+      <w:start w:val="1"/>
+      <w:numFmt w:val="lowerRoman"/>
+      <w:lvlText w:val="%9."/>
+      <w:lvlJc w:val="right"/>
+      <w:pPr>
+        <w:ind w:left="6480" w:hanging="180"/>
+      </w:pPr>
+    </w:lvl>
+  </w:abstractNum>
+  <w:num w:numId="1">
+    <w:abstractNumId w:val="0"/>
+  </w:num>
+</w:numbering>
 </file>
 
 <file path=word/styles.xml><?xml version="1.0" encoding="utf-8"?>
@@ -302,6 +1431,52 @@
       <w:szCs w:val="28"/>
     </w:rPr>
   </w:style>
+  <w:style w:type="paragraph" w:styleId="Heading2">
+    <w:name w:val="heading 2"/>
+    <w:basedOn w:val="Normal"/>
+    <w:next w:val="Normal"/>
+    <w:link w:val="Heading2Char"/>
+    <w:uiPriority w:val="9"/>
+    <w:unhideWhenUsed/>
+    <w:qFormat/>
+    <w:rsid w:val="00A14B56"/>
+    <w:pPr>
+      <w:keepNext/>
+      <w:keepLines/>
+      <w:spacing w:before="200" w:after="0"/>
+      <w:outlineLvl w:val="1"/>
+    </w:pPr>
+    <w:rPr>
+      <w:rFonts w:asciiTheme="majorHAnsi" w:eastAsiaTheme="majorEastAsia" w:hAnsiTheme="majorHAnsi" w:cstheme="majorBidi"/>
+      <w:b/>
+      <w:bCs/>
+      <w:color w:val="4F81BD" w:themeColor="accent1"/>
+      <w:sz w:val="26"/>
+      <w:szCs w:val="26"/>
+    </w:rPr>
+  </w:style>
+  <w:style w:type="paragraph" w:styleId="Heading3">
+    <w:name w:val="heading 3"/>
+    <w:basedOn w:val="Normal"/>
+    <w:next w:val="Normal"/>
+    <w:link w:val="Heading3Char"/>
+    <w:uiPriority w:val="9"/>
+    <w:unhideWhenUsed/>
+    <w:qFormat/>
+    <w:rsid w:val="00FF77ED"/>
+    <w:pPr>
+      <w:keepNext/>
+      <w:keepLines/>
+      <w:spacing w:before="200" w:after="0"/>
+      <w:outlineLvl w:val="2"/>
+    </w:pPr>
+    <w:rPr>
+      <w:rFonts w:asciiTheme="majorHAnsi" w:eastAsiaTheme="majorEastAsia" w:hAnsiTheme="majorHAnsi" w:cstheme="majorBidi"/>
+      <w:b/>
+      <w:bCs/>
+      <w:color w:val="4F81BD" w:themeColor="accent1"/>
+    </w:rPr>
+  </w:style>
   <w:style w:type="character" w:default="1" w:styleId="DefaultParagraphFont">
     <w:name w:val="Default Paragraph Font"/>
     <w:uiPriority w:val="1"/>
@@ -374,6 +1549,45 @@
       <w:sz w:val="16"/>
       <w:szCs w:val="16"/>
     </w:rPr>
+  </w:style>
+  <w:style w:type="character" w:customStyle="1" w:styleId="Heading2Char">
+    <w:name w:val="Heading 2 Char"/>
+    <w:basedOn w:val="DefaultParagraphFont"/>
+    <w:link w:val="Heading2"/>
+    <w:uiPriority w:val="9"/>
+    <w:rsid w:val="00A14B56"/>
+    <w:rPr>
+      <w:rFonts w:asciiTheme="majorHAnsi" w:eastAsiaTheme="majorEastAsia" w:hAnsiTheme="majorHAnsi" w:cstheme="majorBidi"/>
+      <w:b/>
+      <w:bCs/>
+      <w:color w:val="4F81BD" w:themeColor="accent1"/>
+      <w:sz w:val="26"/>
+      <w:szCs w:val="26"/>
+    </w:rPr>
+  </w:style>
+  <w:style w:type="character" w:customStyle="1" w:styleId="Heading3Char">
+    <w:name w:val="Heading 3 Char"/>
+    <w:basedOn w:val="DefaultParagraphFont"/>
+    <w:link w:val="Heading3"/>
+    <w:uiPriority w:val="9"/>
+    <w:rsid w:val="00FF77ED"/>
+    <w:rPr>
+      <w:rFonts w:asciiTheme="majorHAnsi" w:eastAsiaTheme="majorEastAsia" w:hAnsiTheme="majorHAnsi" w:cstheme="majorBidi"/>
+      <w:b/>
+      <w:bCs/>
+      <w:color w:val="4F81BD" w:themeColor="accent1"/>
+    </w:rPr>
+  </w:style>
+  <w:style w:type="paragraph" w:styleId="ListParagraph">
+    <w:name w:val="List Paragraph"/>
+    <w:basedOn w:val="Normal"/>
+    <w:uiPriority w:val="34"/>
+    <w:qFormat/>
+    <w:rsid w:val="00EB15B9"/>
+    <w:pPr>
+      <w:ind w:left="720"/>
+      <w:contextualSpacing/>
+    </w:pPr>
   </w:style>
 </w:styles>
 </file>

</xml_diff>

<commit_message>
small updates to docs
</commit_message>
<xml_diff>
--- a/מסמך עיצוב/דיאגרמות.docx
+++ b/מסמך עיצוב/דיאגרמות.docx
@@ -2236,10 +2236,7 @@
         <w:t>מנגנון ההתרעות פונה כל פרק זמן קבוע ל-</w:t>
       </w:r>
       <w:r>
-        <w:rPr>
-          <w:rFonts w:hint="cs"/>
-        </w:rPr>
-        <w:t>ADL</w:t>
+        <w:t>DAL</w:t>
       </w:r>
       <w:r>
         <w:rPr>
@@ -2275,115 +2272,34 @@
         </w:rPr>
         <w:t xml:space="preserve">בנוסף, ובמקביל, מנגנון ההתרעות שולף התרעות כלליות עבור המשתמש, במידה והן קיימות הוא מציג אותן בפאנל ההתרעות. </w:t>
       </w:r>
-    </w:p>
-    <w:p>
-      <w:pPr>
-        <w:pStyle w:val="Heading3"/>
-        <w:rPr>
-          <w:rFonts w:hint="cs"/>
-          <w:rtl/>
-        </w:rPr>
-      </w:pPr>
-      <w:r>
-        <w:rPr>
-          <w:rFonts w:hint="cs"/>
-          <w:rtl/>
-        </w:rPr>
-        <w:t>דיאגרמת רצף בניית מסך תצוגה</w:t>
-      </w:r>
-    </w:p>
-    <w:p>
-      <w:pPr>
-        <w:rPr>
-          <w:rFonts w:hint="cs"/>
-          <w:rtl/>
-        </w:rPr>
-      </w:pPr>
-      <w:r>
-        <w:rPr>
-          <w:rFonts w:hint="cs"/>
-          <w:rtl/>
-        </w:rPr>
-        <w:t>בעת בניית תצוגה, יש לקבל החלטות אילו פקדים המשתמש יראה, ומתוך אלו שיראה, אילו יהיו מאופשרים (</w:t>
-      </w:r>
-      <w:r>
-        <w:t>Enabled</w:t>
-      </w:r>
-      <w:r>
-        <w:rPr>
-          <w:rFonts w:hint="cs"/>
-          <w:rtl/>
-        </w:rPr>
-        <w:t>).</w:t>
-      </w:r>
-    </w:p>
-    <w:p>
-      <w:pPr>
-        <w:rPr>
-          <w:rFonts w:hint="cs"/>
-          <w:rtl/>
-        </w:rPr>
-      </w:pPr>
-      <w:r>
-        <w:rPr>
-          <w:rFonts w:hint="cs"/>
-          <w:rtl/>
-        </w:rPr>
-        <w:t xml:space="preserve">לדוגמא, כאשר משתמש צופה בשאלה של משתמש אחר, אם הוא משתמש רגיל, הוא לא יראה את פקד מחיקת השאלה. אם אין לו דירוג מספיק גבוה, הוא לא יוכל להמליץ על השאלה. אם אין לו דירוג מתאים הוא יוכל רק להעלות את דירוג השאלה, ולא להורידו ולכן פקדים אלו יהיו </w:t>
-      </w:r>
-      <w:r>
-        <w:t>disabled</w:t>
-      </w:r>
-      <w:r>
-        <w:rPr>
-          <w:rFonts w:hint="cs"/>
-          <w:rtl/>
-        </w:rPr>
-        <w:t>.</w:t>
-      </w:r>
-    </w:p>
-    <w:p>
-      <w:pPr>
-        <w:rPr>
-          <w:rFonts w:hint="cs"/>
-          <w:rtl/>
-        </w:rPr>
-      </w:pPr>
-      <w:r>
-        <w:rPr>
-          <w:rFonts w:hint="cs"/>
-          <w:rtl/>
-        </w:rPr>
-        <w:t>ההחלטות לגבי אופן ההצגה מתבצעות בעת בנייית העמוד, כאשר הנתונים נשלפים מבסיס הנתונים מתבצעת ב-</w:t>
-      </w:r>
-      <w:r>
-        <w:rPr>
-          <w:rFonts w:hint="cs"/>
-        </w:rPr>
-        <w:t>PL</w:t>
-      </w:r>
-      <w:r>
-        <w:rPr>
-          <w:rFonts w:hint="cs"/>
-          <w:rtl/>
-        </w:rPr>
-        <w:t xml:space="preserve"> בדיקה מהו דירוג המשתמש ואיזה סוג משתמש הוא ולפי זה נבנית התצוגה.</w:t>
-      </w:r>
-    </w:p>
-    <w:p>
-      <w:pPr>
-        <w:rPr>
-          <w:rFonts w:hint="cs"/>
-          <w:rtl/>
-        </w:rPr>
-      </w:pPr>
-      <w:r>
-        <w:rPr>
-          <w:rFonts w:hint="cs"/>
-          <w:rtl/>
-        </w:rPr>
-        <w:t>דיאגרמה זו ממחישה את התהליך</w:t>
-      </w:r>
+      <w:r>
+        <w:rPr>
+          <w:rFonts w:hint="cs"/>
+          <w:rtl/>
+        </w:rPr>
+        <w:t xml:space="preserve">כאן, הוא שולף את ההתרעות בהתאם לחשבון המשתמש </w:t>
+      </w:r>
+      <w:r>
+        <w:rPr>
+          <w:rtl/>
+        </w:rPr>
+        <w:t>–</w:t>
+      </w:r>
+      <w:r>
+        <w:rPr>
+          <w:rFonts w:hint="cs"/>
+          <w:rtl/>
+        </w:rPr>
+        <w:t xml:space="preserve"> במידה ומדןבר בסטודנט הוא שולף התרעות רק עבור המשתמש, במידה ומדובר במרצה הוא שולף התרעות עבור מרצה.</w:t>
+      </w:r>
+    </w:p>
+    <w:p>
+      <w:pPr>
+        <w:rPr>
+          <w:rFonts w:hint="cs"/>
+          <w:rtl/>
+        </w:rPr>
+      </w:pPr>
     </w:p>
     <w:p>
       <w:pPr>

</xml_diff>

<commit_message>
Finished with the Diagrams document. Added all diagram png files Added StarUML files, but they are one big mess. you've been warned
</commit_message>
<xml_diff>
--- a/מסמך עיצוב/דיאגרמות.docx
+++ b/מסמך עיצוב/דיאגרמות.docx
@@ -405,11 +405,9 @@
         </w:rPr>
         <w:t>מחלקות אלו נוצרו אוטומטית ע"י ה-</w:t>
       </w:r>
-      <w:proofErr w:type="spellStart"/>
       <w:r>
         <w:t>EntityFramework</w:t>
       </w:r>
-      <w:proofErr w:type="spellEnd"/>
       <w:r>
         <w:rPr>
           <w:rFonts w:hint="cs"/>
@@ -424,11 +422,9 @@
         </w:rPr>
         <w:t>המחלקות שנוצרו ע"י ה-</w:t>
       </w:r>
-      <w:proofErr w:type="spellStart"/>
       <w:r>
         <w:t>EntityFramework</w:t>
       </w:r>
-      <w:proofErr w:type="spellEnd"/>
       <w:r>
         <w:rPr>
           <w:rFonts w:hint="cs"/>
@@ -739,11 +735,9 @@
         <w:lastRenderedPageBreak/>
         <w:t xml:space="preserve">מחלקות מרחב </w:t>
       </w:r>
-      <w:proofErr w:type="spellStart"/>
       <w:r>
         <w:t>Common.Logic</w:t>
       </w:r>
-      <w:proofErr w:type="spellEnd"/>
     </w:p>
     <w:p>
       <w:pPr>
@@ -778,11 +772,9 @@
         </w:rPr>
         <w:t xml:space="preserve"> המכילים את המימושים של ממשק </w:t>
       </w:r>
-      <w:proofErr w:type="spellStart"/>
       <w:r>
         <w:t>IValidator</w:t>
       </w:r>
-      <w:proofErr w:type="spellEnd"/>
       <w:r>
         <w:rPr>
           <w:rFonts w:hint="cs"/>
@@ -790,11 +782,9 @@
         </w:rPr>
         <w:t xml:space="preserve"> בעזרת ירושה מ-</w:t>
       </w:r>
-      <w:proofErr w:type="spellStart"/>
       <w:r>
         <w:t>ValidatorDecorator</w:t>
       </w:r>
-      <w:proofErr w:type="spellEnd"/>
       <w:r>
         <w:rPr>
           <w:rFonts w:hint="cs"/>
@@ -835,11 +825,9 @@
         </w:rPr>
         <w:t xml:space="preserve">כל המחלקות מממשות את </w:t>
       </w:r>
-      <w:proofErr w:type="spellStart"/>
       <w:r>
         <w:t>IsValidInternal</w:t>
       </w:r>
-      <w:proofErr w:type="spellEnd"/>
       <w:r>
         <w:rPr>
           <w:rFonts w:hint="cs"/>
@@ -1020,11 +1008,9 @@
         </w:rPr>
         <w:t xml:space="preserve"> כלומר ברשותן </w:t>
       </w:r>
-      <w:proofErr w:type="spellStart"/>
       <w:r>
         <w:t>AuthenticationToken</w:t>
       </w:r>
-      <w:proofErr w:type="spellEnd"/>
       <w:r>
         <w:rPr>
           <w:rFonts w:hint="cs"/>
@@ -1134,6 +1120,56 @@
           <w:rtl/>
         </w:rPr>
       </w:pPr>
+      <w:r>
+        <w:rPr>
+          <w:noProof/>
+        </w:rPr>
+        <w:drawing>
+          <wp:inline distT="0" distB="0" distL="0" distR="0">
+            <wp:extent cx="5267325" cy="3838575"/>
+            <wp:effectExtent l="19050" t="0" r="9525" b="0"/>
+            <wp:docPr id="14" name="Picture 4"/>
+            <wp:cNvGraphicFramePr>
+              <a:graphicFrameLocks xmlns:a="http://schemas.openxmlformats.org/drawingml/2006/main" noChangeAspect="1"/>
+            </wp:cNvGraphicFramePr>
+            <a:graphic xmlns:a="http://schemas.openxmlformats.org/drawingml/2006/main">
+              <a:graphicData uri="http://schemas.openxmlformats.org/drawingml/2006/picture">
+                <pic:pic xmlns:pic="http://schemas.openxmlformats.org/drawingml/2006/picture">
+                  <pic:nvPicPr>
+                    <pic:cNvPr id="0" name="Picture 4"/>
+                    <pic:cNvPicPr>
+                      <a:picLocks noChangeAspect="1" noChangeArrowheads="1"/>
+                    </pic:cNvPicPr>
+                  </pic:nvPicPr>
+                  <pic:blipFill>
+                    <a:blip r:embed="rId12" cstate="print"/>
+                    <a:srcRect/>
+                    <a:stretch>
+                      <a:fillRect/>
+                    </a:stretch>
+                  </pic:blipFill>
+                  <pic:spPr bwMode="auto">
+                    <a:xfrm>
+                      <a:off x="0" y="0"/>
+                      <a:ext cx="5267325" cy="3838575"/>
+                    </a:xfrm>
+                    <a:prstGeom prst="rect">
+                      <a:avLst/>
+                    </a:prstGeom>
+                    <a:noFill/>
+                    <a:ln w="9525">
+                      <a:noFill/>
+                      <a:miter lim="800000"/>
+                      <a:headEnd/>
+                      <a:tailEnd/>
+                    </a:ln>
+                  </pic:spPr>
+                </pic:pic>
+              </a:graphicData>
+            </a:graphic>
+          </wp:inline>
+        </w:drawing>
+      </w:r>
     </w:p>
     <w:p>
       <w:pPr>
@@ -1259,11 +1295,9 @@
         </w:rPr>
         <w:t xml:space="preserve"> ב-</w:t>
       </w:r>
-      <w:proofErr w:type="spellStart"/>
       <w:r>
         <w:t>MainToolBar</w:t>
       </w:r>
-      <w:proofErr w:type="spellEnd"/>
       <w:r>
         <w:rPr>
           <w:rFonts w:hint="cs"/>
@@ -1308,11 +1342,9 @@
         </w:rPr>
         <w:t xml:space="preserve">במידה והשם והסיסמא נכונים, יווצר </w:t>
       </w:r>
-      <w:proofErr w:type="spellStart"/>
       <w:r>
         <w:t>AuthenticationToken</w:t>
       </w:r>
-      <w:proofErr w:type="spellEnd"/>
       <w:r>
         <w:rPr>
           <w:rFonts w:hint="cs"/>
@@ -1417,7 +1449,6 @@
     <w:p>
       <w:pPr>
         <w:rPr>
-          <w:rFonts w:hint="cs"/>
           <w:rtl/>
         </w:rPr>
       </w:pPr>
@@ -1444,7 +1475,7 @@
                     </pic:cNvPicPr>
                   </pic:nvPicPr>
                   <pic:blipFill>
-                    <a:blip r:embed="rId12" cstate="print"/>
+                    <a:blip r:embed="rId13" cstate="print"/>
                     <a:srcRect/>
                     <a:stretch>
                       <a:fillRect/>
@@ -1476,7 +1507,6 @@
     <w:p>
       <w:pPr>
         <w:rPr>
-          <w:rFonts w:hint="cs"/>
           <w:rtl/>
         </w:rPr>
       </w:pPr>
@@ -1485,7 +1515,6 @@
       <w:pPr>
         <w:pStyle w:val="Heading3"/>
         <w:rPr>
-          <w:rFonts w:hint="cs"/>
           <w:rtl/>
         </w:rPr>
       </w:pPr>
@@ -1517,7 +1546,6 @@
     <w:p>
       <w:pPr>
         <w:rPr>
-          <w:rFonts w:hint="cs"/>
           <w:rtl/>
         </w:rPr>
       </w:pPr>
@@ -1532,7 +1560,6 @@
     <w:p>
       <w:pPr>
         <w:rPr>
-          <w:rFonts w:hint="cs"/>
           <w:rtl/>
         </w:rPr>
       </w:pPr>
@@ -1543,11 +1570,9 @@
         </w:rPr>
         <w:t>שכבת התצוגה שומרת את ה-</w:t>
       </w:r>
-      <w:proofErr w:type="spellStart"/>
       <w:r>
         <w:t>AuthneticationToken</w:t>
       </w:r>
-      <w:proofErr w:type="spellEnd"/>
       <w:r>
         <w:rPr>
           <w:rFonts w:hint="cs"/>
@@ -1569,7 +1594,6 @@
     <w:p>
       <w:pPr>
         <w:rPr>
-          <w:rFonts w:hint="cs"/>
           <w:rtl/>
         </w:rPr>
       </w:pPr>
@@ -1623,7 +1647,6 @@
     <w:p>
       <w:pPr>
         <w:rPr>
-          <w:rFonts w:hint="cs"/>
           <w:rtl/>
         </w:rPr>
       </w:pPr>
@@ -1634,11 +1657,9 @@
         </w:rPr>
         <w:t xml:space="preserve">כל פעולה כוללת פרמטר של </w:t>
       </w:r>
-      <w:proofErr w:type="spellStart"/>
       <w:r>
         <w:t>AuthneticationToken</w:t>
       </w:r>
-      <w:proofErr w:type="spellEnd"/>
       <w:r>
         <w:rPr>
           <w:rFonts w:hint="cs"/>
@@ -1730,7 +1751,6 @@
     <w:p>
       <w:pPr>
         <w:rPr>
-          <w:rFonts w:hint="cs"/>
           <w:rtl/>
         </w:rPr>
       </w:pPr>
@@ -1772,7 +1792,6 @@
     <w:p>
       <w:pPr>
         <w:rPr>
-          <w:rFonts w:hint="cs"/>
           <w:rtl/>
         </w:rPr>
       </w:pPr>
@@ -1799,7 +1818,7 @@
                     </pic:cNvPicPr>
                   </pic:nvPicPr>
                   <pic:blipFill>
-                    <a:blip r:embed="rId13" cstate="print"/>
+                    <a:blip r:embed="rId14" cstate="print"/>
                     <a:srcRect/>
                     <a:stretch>
                       <a:fillRect/>
@@ -1832,7 +1851,6 @@
       <w:pPr>
         <w:pStyle w:val="Heading3"/>
         <w:rPr>
-          <w:rFonts w:hint="cs"/>
           <w:rtl/>
         </w:rPr>
       </w:pPr>
@@ -1847,7 +1865,6 @@
     <w:p>
       <w:pPr>
         <w:rPr>
-          <w:rFonts w:hint="cs"/>
           <w:rtl/>
         </w:rPr>
       </w:pPr>
@@ -1875,7 +1892,6 @@
     <w:p>
       <w:pPr>
         <w:rPr>
-          <w:rFonts w:hint="cs"/>
           <w:rtl/>
         </w:rPr>
       </w:pPr>
@@ -1930,7 +1946,6 @@
     <w:p>
       <w:pPr>
         <w:rPr>
-          <w:rFonts w:hint="cs"/>
           <w:rtl/>
         </w:rPr>
       </w:pPr>
@@ -1949,9 +1964,6 @@
           <w:ilvl w:val="0"/>
           <w:numId w:val="2"/>
         </w:numPr>
-        <w:rPr>
-          <w:rFonts w:hint="cs"/>
-        </w:rPr>
       </w:pPr>
       <w:r>
         <w:rPr>
@@ -1988,9 +2000,6 @@
           <w:ilvl w:val="0"/>
           <w:numId w:val="2"/>
         </w:numPr>
-        <w:rPr>
-          <w:rFonts w:hint="cs"/>
-        </w:rPr>
       </w:pPr>
       <w:r>
         <w:rPr>
@@ -2007,9 +2016,6 @@
           <w:ilvl w:val="0"/>
           <w:numId w:val="2"/>
         </w:numPr>
-        <w:rPr>
-          <w:rFonts w:hint="cs"/>
-        </w:rPr>
       </w:pPr>
       <w:r>
         <w:rPr>
@@ -2026,9 +2032,6 @@
           <w:ilvl w:val="0"/>
           <w:numId w:val="2"/>
         </w:numPr>
-        <w:rPr>
-          <w:rFonts w:hint="cs"/>
-        </w:rPr>
       </w:pPr>
       <w:r>
         <w:rPr>
@@ -2051,7 +2054,6 @@
     <w:p>
       <w:pPr>
         <w:rPr>
-          <w:rFonts w:hint="cs"/>
           <w:rtl/>
         </w:rPr>
       </w:pPr>
@@ -2066,7 +2068,6 @@
     <w:p>
       <w:pPr>
         <w:rPr>
-          <w:rFonts w:hint="cs"/>
           <w:rtl/>
         </w:rPr>
       </w:pPr>
@@ -2111,7 +2112,6 @@
     <w:p>
       <w:pPr>
         <w:rPr>
-          <w:rFonts w:hint="cs"/>
           <w:rtl/>
         </w:rPr>
       </w:pPr>
@@ -2139,7 +2139,7 @@
                     </pic:cNvPicPr>
                   </pic:nvPicPr>
                   <pic:blipFill>
-                    <a:blip r:embed="rId14" cstate="print"/>
+                    <a:blip r:embed="rId15" cstate="print"/>
                     <a:srcRect/>
                     <a:stretch>
                       <a:fillRect/>
@@ -2172,7 +2172,6 @@
       <w:pPr>
         <w:pStyle w:val="Heading3"/>
         <w:rPr>
-          <w:rFonts w:hint="cs"/>
           <w:rtl/>
         </w:rPr>
       </w:pPr>
@@ -2187,7 +2186,6 @@
     <w:p>
       <w:pPr>
         <w:rPr>
-          <w:rFonts w:hint="cs"/>
           <w:rtl/>
         </w:rPr>
       </w:pPr>
@@ -2208,11 +2206,9 @@
         </w:rPr>
         <w:t xml:space="preserve"> של שאלה (ולכן של כל ה-</w:t>
       </w:r>
-      <w:proofErr w:type="spellStart"/>
       <w:r>
         <w:t>DiscussionThread</w:t>
       </w:r>
-      <w:proofErr w:type="spellEnd"/>
       <w:r>
         <w:rPr>
           <w:rFonts w:hint="cs"/>
@@ -2245,11 +2241,9 @@
         </w:rPr>
         <w:t xml:space="preserve"> בבקשה לקבלת גרסת השאלה העדכנית. במידה והיא שונה מהגרסה הנוכחית, הוא שולף את פרטי ה-</w:t>
       </w:r>
-      <w:proofErr w:type="spellStart"/>
       <w:r>
         <w:t>DiscussionThread</w:t>
       </w:r>
-      <w:proofErr w:type="spellEnd"/>
       <w:r>
         <w:rPr>
           <w:rFonts w:hint="cs"/>
@@ -2270,6 +2264,219 @@
           <w:rFonts w:hint="cs"/>
           <w:rtl/>
         </w:rPr>
+        <w:t xml:space="preserve">הרצף הוא כזה </w:t>
+      </w:r>
+      <w:r>
+        <w:rPr>
+          <w:rtl/>
+        </w:rPr>
+        <w:t>–</w:t>
+      </w:r>
+      <w:r>
+        <w:rPr>
+          <w:rFonts w:hint="cs"/>
+          <w:rtl/>
+        </w:rPr>
+        <w:t xml:space="preserve"> ה-</w:t>
+      </w:r>
+      <w:r>
+        <w:t>QuestionViewModel</w:t>
+      </w:r>
+      <w:r>
+        <w:rPr>
+          <w:rFonts w:hint="cs"/>
+          <w:rtl/>
+        </w:rPr>
+        <w:t xml:space="preserve"> נרשם ל-</w:t>
+      </w:r>
+      <w:r>
+        <w:t>Event</w:t>
+      </w:r>
+      <w:r>
+        <w:rPr>
+          <w:rFonts w:hint="cs"/>
+          <w:rtl/>
+        </w:rPr>
+        <w:t xml:space="preserve"> של ה-</w:t>
+      </w:r>
+      <w:r>
+        <w:t>DiscussionThreadObserver</w:t>
+      </w:r>
+      <w:r>
+        <w:rPr>
+          <w:rFonts w:hint="cs"/>
+          <w:rtl/>
+        </w:rPr>
+        <w:t xml:space="preserve">. ואז קורא ל- </w:t>
+      </w:r>
+      <w:r>
+        <w:t>StartObservingDiscussionThread</w:t>
+      </w:r>
+      <w:r>
+        <w:rPr>
+          <w:rFonts w:hint="cs"/>
+          <w:rtl/>
+        </w:rPr>
+        <w:t xml:space="preserve"> כשהוא מעביר לו את מזהה השאלה שצריך לנטר.</w:t>
+      </w:r>
+    </w:p>
+    <w:p>
+      <w:pPr>
+        <w:rPr>
+          <w:rFonts w:hint="cs"/>
+          <w:rtl/>
+        </w:rPr>
+      </w:pPr>
+      <w:r>
+        <w:rPr>
+          <w:rFonts w:hint="cs"/>
+          <w:rtl/>
+        </w:rPr>
+        <w:t>ה-</w:t>
+      </w:r>
+      <w:r>
+        <w:t>DiscussionObserverThread</w:t>
+      </w:r>
+      <w:r>
+        <w:rPr>
+          <w:rFonts w:hint="cs"/>
+          <w:rtl/>
+        </w:rPr>
+        <w:t xml:space="preserve"> מריץ </w:t>
+      </w:r>
+      <w:r>
+        <w:t>Thread</w:t>
+      </w:r>
+      <w:r>
+        <w:rPr>
+          <w:rFonts w:hint="cs"/>
+          <w:rtl/>
+        </w:rPr>
+        <w:t xml:space="preserve"> </w:t>
+      </w:r>
+      <w:r>
+        <w:rPr>
+          <w:rFonts w:hint="cs"/>
+          <w:rtl/>
+        </w:rPr>
+        <w:t xml:space="preserve">שבלולאה </w:t>
+      </w:r>
+      <w:r>
+        <w:rPr>
+          <w:rFonts w:hint="cs"/>
+          <w:rtl/>
+        </w:rPr>
+        <w:t>שולף מה-</w:t>
+      </w:r>
+      <w:r>
+        <w:rPr>
+          <w:rFonts w:hint="cs"/>
+        </w:rPr>
+        <w:t>DAL</w:t>
+      </w:r>
+      <w:r>
+        <w:rPr>
+          <w:rFonts w:hint="cs"/>
+          <w:rtl/>
+        </w:rPr>
+        <w:t xml:space="preserve"> את נתוני השאלה ובודק אם ה-</w:t>
+      </w:r>
+      <w:r>
+        <w:t>Version</w:t>
+      </w:r>
+      <w:r>
+        <w:rPr>
+          <w:rFonts w:hint="cs"/>
+          <w:rtl/>
+        </w:rPr>
+        <w:t xml:space="preserve"> השתנה, ואם כן, הוא שולף את נתוני ה-</w:t>
+      </w:r>
+      <w:r>
+        <w:t>DiscussionThread</w:t>
+      </w:r>
+      <w:r>
+        <w:rPr>
+          <w:rFonts w:hint="cs"/>
+          <w:rtl/>
+        </w:rPr>
+        <w:t xml:space="preserve"> ממאגר הנתונים ומקפיץ את ה-</w:t>
+      </w:r>
+      <w:r>
+        <w:t>Event</w:t>
+      </w:r>
+    </w:p>
+    <w:p>
+      <w:pPr>
+        <w:rPr>
+          <w:rFonts w:hint="cs"/>
+          <w:rtl/>
+        </w:rPr>
+      </w:pPr>
+      <w:r>
+        <w:rPr>
+          <w:rFonts w:hint="cs"/>
+          <w:noProof/>
+        </w:rPr>
+        <w:lastRenderedPageBreak/>
+        <w:drawing>
+          <wp:inline distT="0" distB="0" distL="0" distR="0">
+            <wp:extent cx="5276850" cy="2952750"/>
+            <wp:effectExtent l="19050" t="0" r="0" b="0"/>
+            <wp:docPr id="10" name="Picture 2"/>
+            <wp:cNvGraphicFramePr>
+              <a:graphicFrameLocks xmlns:a="http://schemas.openxmlformats.org/drawingml/2006/main" noChangeAspect="1"/>
+            </wp:cNvGraphicFramePr>
+            <a:graphic xmlns:a="http://schemas.openxmlformats.org/drawingml/2006/main">
+              <a:graphicData uri="http://schemas.openxmlformats.org/drawingml/2006/picture">
+                <pic:pic xmlns:pic="http://schemas.openxmlformats.org/drawingml/2006/picture">
+                  <pic:nvPicPr>
+                    <pic:cNvPr id="0" name="Picture 2"/>
+                    <pic:cNvPicPr>
+                      <a:picLocks noChangeAspect="1" noChangeArrowheads="1"/>
+                    </pic:cNvPicPr>
+                  </pic:nvPicPr>
+                  <pic:blipFill>
+                    <a:blip r:embed="rId16" cstate="print"/>
+                    <a:srcRect/>
+                    <a:stretch>
+                      <a:fillRect/>
+                    </a:stretch>
+                  </pic:blipFill>
+                  <pic:spPr bwMode="auto">
+                    <a:xfrm>
+                      <a:off x="0" y="0"/>
+                      <a:ext cx="5276850" cy="2952750"/>
+                    </a:xfrm>
+                    <a:prstGeom prst="rect">
+                      <a:avLst/>
+                    </a:prstGeom>
+                    <a:noFill/>
+                    <a:ln w="9525">
+                      <a:noFill/>
+                      <a:miter lim="800000"/>
+                      <a:headEnd/>
+                      <a:tailEnd/>
+                    </a:ln>
+                  </pic:spPr>
+                </pic:pic>
+              </a:graphicData>
+            </a:graphic>
+          </wp:inline>
+        </w:drawing>
+      </w:r>
+    </w:p>
+    <w:p>
+      <w:pPr>
+        <w:rPr>
+          <w:rFonts w:hint="cs"/>
+          <w:rtl/>
+        </w:rPr>
+      </w:pPr>
+      <w:r>
+        <w:rPr>
+          <w:rFonts w:hint="cs"/>
+          <w:rtl/>
+        </w:rPr>
         <w:t xml:space="preserve">בנוסף, ובמקביל, מנגנון ההתרעות שולף התרעות כלליות עבור המשתמש, במידה והן קיימות הוא מציג אותן בפאנל ההתרעות. </w:t>
       </w:r>
       <w:r>
@@ -2290,21 +2497,83 @@
           <w:rFonts w:hint="cs"/>
           <w:rtl/>
         </w:rPr>
-        <w:t xml:space="preserve"> במידה ומדןבר בסטודנט הוא שולף התרעות רק עבור המשתמש, במידה ומדובר במרצה הוא שולף התרעות עבור מרצה.</w:t>
-      </w:r>
-    </w:p>
-    <w:p>
-      <w:pPr>
-        <w:rPr>
-          <w:rFonts w:hint="cs"/>
-          <w:rtl/>
-        </w:rPr>
-      </w:pPr>
-    </w:p>
-    <w:p>
-      <w:pPr>
-        <w:rPr>
-          <w:rFonts w:hint="cs"/>
+        <w:t xml:space="preserve"> במידה ומדו</w:t>
+      </w:r>
+      <w:r>
+        <w:rPr>
+          <w:rFonts w:hint="cs"/>
+          <w:rtl/>
+        </w:rPr>
+        <w:t>בר בסטודנט הוא שולף התרעות רק עבור המשתמש, במידה ומדובר במרצה הוא שולף התרעות עבור מרצה.</w:t>
+      </w:r>
+    </w:p>
+    <w:p>
+      <w:pPr>
+        <w:rPr>
+          <w:rtl/>
+        </w:rPr>
+      </w:pPr>
+      <w:r>
+        <w:rPr>
+          <w:noProof/>
+        </w:rPr>
+        <w:drawing>
+          <wp:inline distT="0" distB="0" distL="0" distR="0">
+            <wp:extent cx="5267325" cy="1895475"/>
+            <wp:effectExtent l="19050" t="0" r="9525" b="0"/>
+            <wp:docPr id="12" name="Picture 3"/>
+            <wp:cNvGraphicFramePr>
+              <a:graphicFrameLocks xmlns:a="http://schemas.openxmlformats.org/drawingml/2006/main" noChangeAspect="1"/>
+            </wp:cNvGraphicFramePr>
+            <a:graphic xmlns:a="http://schemas.openxmlformats.org/drawingml/2006/main">
+              <a:graphicData uri="http://schemas.openxmlformats.org/drawingml/2006/picture">
+                <pic:pic xmlns:pic="http://schemas.openxmlformats.org/drawingml/2006/picture">
+                  <pic:nvPicPr>
+                    <pic:cNvPr id="0" name="Picture 3"/>
+                    <pic:cNvPicPr>
+                      <a:picLocks noChangeAspect="1" noChangeArrowheads="1"/>
+                    </pic:cNvPicPr>
+                  </pic:nvPicPr>
+                  <pic:blipFill>
+                    <a:blip r:embed="rId17" cstate="print"/>
+                    <a:srcRect/>
+                    <a:stretch>
+                      <a:fillRect/>
+                    </a:stretch>
+                  </pic:blipFill>
+                  <pic:spPr bwMode="auto">
+                    <a:xfrm>
+                      <a:off x="0" y="0"/>
+                      <a:ext cx="5267325" cy="1895475"/>
+                    </a:xfrm>
+                    <a:prstGeom prst="rect">
+                      <a:avLst/>
+                    </a:prstGeom>
+                    <a:noFill/>
+                    <a:ln w="9525">
+                      <a:noFill/>
+                      <a:miter lim="800000"/>
+                      <a:headEnd/>
+                      <a:tailEnd/>
+                    </a:ln>
+                  </pic:spPr>
+                </pic:pic>
+              </a:graphicData>
+            </a:graphic>
+          </wp:inline>
+        </w:drawing>
+      </w:r>
+    </w:p>
+    <w:p>
+      <w:pPr>
+        <w:rPr>
+          <w:rtl/>
+        </w:rPr>
+      </w:pPr>
+    </w:p>
+    <w:p>
+      <w:pPr>
+        <w:rPr>
           <w:rtl/>
         </w:rPr>
       </w:pPr>

</xml_diff>